<commit_message>
mon partie de scrum completé
</commit_message>
<xml_diff>
--- a/Documentation/Suivis/Scrum 9.docx
+++ b/Documentation/Suivis/Scrum 9.docx
@@ -4,7 +4,7 @@
   <w:body>
     <w:tbl>
       <w:tblPr>
-        <w:tblStyle w:val="Grilledutableau"/>
+        <w:tblStyle w:val="TableGrid"/>
         <w:tblW w:w="0" w:type="auto"/>
         <w:tblLook w:val="04A0" w:firstRow="1" w:lastRow="0" w:firstColumn="1" w:lastColumn="0" w:noHBand="0" w:noVBand="1"/>
       </w:tblPr>
@@ -98,13 +98,8 @@
               </w:rPr>
             </w:pPr>
             <w:r>
-              <w:t xml:space="preserve">Julien </w:t>
-            </w:r>
-            <w:proofErr w:type="spellStart"/>
-            <w:r>
-              <w:t>Gagn</w:t>
-            </w:r>
-            <w:proofErr w:type="spellEnd"/>
+              <w:t>Julien Gagn</w:t>
+            </w:r>
             <w:r>
               <w:rPr>
                 <w:lang w:val="fr-FR"/>
@@ -148,13 +143,8 @@
               </w:rPr>
             </w:pPr>
             <w:r>
-              <w:t xml:space="preserve">Mohamed Ait </w:t>
-            </w:r>
-            <w:proofErr w:type="spellStart"/>
-            <w:r>
-              <w:t>Hsain</w:t>
-            </w:r>
-            <w:proofErr w:type="spellEnd"/>
+              <w:t>Mohamed Ait Hsain</w:t>
+            </w:r>
           </w:p>
         </w:tc>
         <w:tc>
@@ -189,21 +179,12 @@
                 <w:szCs w:val="24"/>
               </w:rPr>
             </w:pPr>
-            <w:proofErr w:type="spellStart"/>
-            <w:r>
-              <w:rPr>
-                <w:sz w:val="24"/>
-                <w:szCs w:val="24"/>
-              </w:rPr>
-              <w:t>Kariane</w:t>
-            </w:r>
-            <w:proofErr w:type="spellEnd"/>
-            <w:r>
-              <w:rPr>
-                <w:sz w:val="24"/>
-                <w:szCs w:val="24"/>
-              </w:rPr>
-              <w:t xml:space="preserve"> Jardin</w:t>
+            <w:r>
+              <w:rPr>
+                <w:sz w:val="24"/>
+                <w:szCs w:val="24"/>
+              </w:rPr>
+              <w:t>Kariane Jardin</w:t>
             </w:r>
           </w:p>
         </w:tc>
@@ -274,56 +255,20 @@
           </w:tcPr>
           <w:p>
             <w:r>
-              <w:t>Finalisation sur la route post/</w:t>
-            </w:r>
-            <w:proofErr w:type="spellStart"/>
-            <w:r>
-              <w:t>fps</w:t>
-            </w:r>
-            <w:proofErr w:type="spellEnd"/>
+              <w:t>Finalisation sur la route post/fps</w:t>
+            </w:r>
           </w:p>
           <w:p/>
           <w:p>
             <w:r>
-              <w:t>Travail sur la route put/Objets</w:t>
-            </w:r>
-            <w:proofErr w:type="gramStart"/>
-            <w:r>
-              <w:t>/:</w:t>
-            </w:r>
-            <w:proofErr w:type="spellStart"/>
-            <w:r>
-              <w:t>idObjets</w:t>
-            </w:r>
-            <w:proofErr w:type="spellEnd"/>
-            <w:proofErr w:type="gramEnd"/>
+              <w:t>Travail sur la route put/Objets/:idObjets</w:t>
+            </w:r>
           </w:p>
           <w:p/>
           <w:p>
             <w:r>
-              <w:t>Tra</w:t>
-            </w:r>
-            <w:r>
-              <w:t xml:space="preserve">vail sur la route </w:t>
-            </w:r>
-            <w:proofErr w:type="spellStart"/>
-            <w:r>
-              <w:t>get</w:t>
-            </w:r>
-            <w:proofErr w:type="spellEnd"/>
-            <w:r>
-              <w:t>/objets</w:t>
-            </w:r>
-            <w:proofErr w:type="gramStart"/>
-            <w:r>
-              <w:t>/:</w:t>
-            </w:r>
-            <w:proofErr w:type="spellStart"/>
-            <w:r>
-              <w:t>idObjets</w:t>
-            </w:r>
-            <w:proofErr w:type="spellEnd"/>
-            <w:proofErr w:type="gramEnd"/>
+              <w:t>Travail sur la route get/objets/:idObjets</w:t>
+            </w:r>
           </w:p>
           <w:p/>
         </w:tc>
@@ -336,47 +281,41 @@
               <w:t>J’ai travaillé sur l’authentification des utilisateurs</w:t>
             </w:r>
             <w:r>
-              <w:t xml:space="preserve"> et sur le tableau </w:t>
-            </w:r>
-            <w:proofErr w:type="spellStart"/>
-            <w:r>
-              <w:t>fps</w:t>
-            </w:r>
-            <w:proofErr w:type="spellEnd"/>
-            <w:r>
-              <w:t>.</w:t>
-            </w:r>
-          </w:p>
-        </w:tc>
-        <w:tc>
-          <w:tcPr>
-            <w:tcW w:w="3402" w:type="dxa"/>
-          </w:tcPr>
-          <w:p>
-            <w:r>
-              <w:t xml:space="preserve">J’ai </w:t>
-            </w:r>
-            <w:proofErr w:type="gramStart"/>
-            <w:r>
-              <w:t>travailler</w:t>
-            </w:r>
-            <w:proofErr w:type="gramEnd"/>
-            <w:r>
-              <w:t xml:space="preserve"> sur l’</w:t>
-            </w:r>
-            <w:r>
-              <w:t>accès</w:t>
-            </w:r>
-            <w:r>
-              <w:t xml:space="preserve"> a la base de données, la création de la base de données et la correction du script. J’ai testé la route et la requête de suppression de </w:t>
-            </w:r>
-            <w:proofErr w:type="spellStart"/>
-            <w:r>
-              <w:t>fps</w:t>
-            </w:r>
-            <w:proofErr w:type="spellEnd"/>
-            <w:r>
-              <w:t>.</w:t>
+              <w:t xml:space="preserve"> et sur le tableau fps.</w:t>
+            </w:r>
+          </w:p>
+        </w:tc>
+        <w:tc>
+          <w:tcPr>
+            <w:tcW w:w="3402" w:type="dxa"/>
+          </w:tcPr>
+          <w:p>
+            <w:pPr>
+              <w:rPr>
+                <w:lang w:val="fr-FR"/>
+              </w:rPr>
+            </w:pPr>
+            <w:r>
+              <w:t>J’ ai corrig</w:t>
+            </w:r>
+            <w:r>
+              <w:rPr>
+                <w:lang w:val="fr-FR"/>
+              </w:rPr>
+              <w:t xml:space="preserve">é des codes d’erreurs erronés en ce qui concerne la route get fps. </w:t>
+            </w:r>
+            <w:r>
+              <w:rPr>
+                <w:lang w:val="fr-FR"/>
+              </w:rPr>
+              <w:br/>
+            </w:r>
+            <w:r>
+              <w:rPr>
+                <w:lang w:val="fr-FR"/>
+              </w:rPr>
+              <w:br/>
+              <w:t>J’ai testé et corrigé la route get objets. J’ai vérifié les codes d’erreurs. J’ai vérifié que le retour était cohérent.</w:t>
             </w:r>
           </w:p>
         </w:tc>
@@ -423,7 +362,6 @@
                 <w:lang w:val="fr-FR"/>
               </w:rPr>
             </w:pPr>
-            <w:proofErr w:type="spellStart"/>
             <w:r>
               <w:t>Probl</w:t>
             </w:r>
@@ -431,29 +369,20 @@
               <w:rPr>
                 <w:lang w:val="fr-FR"/>
               </w:rPr>
-              <w:t>ème</w:t>
-            </w:r>
-            <w:proofErr w:type="spellEnd"/>
+              <w:t xml:space="preserve">ème avec la route </w:t>
+            </w:r>
             <w:r>
               <w:rPr>
                 <w:lang w:val="fr-FR"/>
               </w:rPr>
-              <w:t xml:space="preserve"> avec la route </w:t>
-            </w:r>
-            <w:proofErr w:type="spellStart"/>
+              <w:t>put</w:t>
+            </w:r>
             <w:r>
               <w:rPr>
                 <w:lang w:val="fr-FR"/>
               </w:rPr>
-              <w:t>put</w:t>
-            </w:r>
-            <w:r>
-              <w:rPr>
-                <w:lang w:val="fr-FR"/>
-              </w:rPr>
               <w:t>fps</w:t>
             </w:r>
-            <w:proofErr w:type="spellEnd"/>
           </w:p>
         </w:tc>
         <w:tc>
@@ -483,61 +412,33 @@
               <w:t>étaient</w:t>
             </w:r>
             <w:r>
+              <w:t xml:space="preserve"> correcte</w:t>
+            </w:r>
+          </w:p>
+        </w:tc>
+        <w:tc>
+          <w:tcPr>
+            <w:tcW w:w="3402" w:type="dxa"/>
+          </w:tcPr>
+          <w:p>
+            <w:r>
+              <w:t>Mot de passes non-hachés dans la base de données, difficulté avec le hashage</w:t>
+            </w:r>
+            <w:r>
+              <w:t>, difficulte a tester</w:t>
+            </w:r>
+          </w:p>
+        </w:tc>
+        <w:tc>
+          <w:tcPr>
+            <w:tcW w:w="3402" w:type="dxa"/>
+          </w:tcPr>
+          <w:p>
+            <w:r>
+              <w:t>Les paramètres des routes, les champs et les entités de la base de données ne correspondaient pas. J’ai uniformisé les termes mais ça m’a prit plus de temps que prévu de trouver les termes en défauts.</w:t>
+            </w:r>
+            <w:r>
               <w:t xml:space="preserve"> </w:t>
-            </w:r>
-            <w:proofErr w:type="gramStart"/>
-            <w:r>
-              <w:t>correcte</w:t>
-            </w:r>
-            <w:proofErr w:type="gramEnd"/>
-          </w:p>
-        </w:tc>
-        <w:tc>
-          <w:tcPr>
-            <w:tcW w:w="3402" w:type="dxa"/>
-          </w:tcPr>
-          <w:p>
-            <w:r>
-              <w:t xml:space="preserve">Mot de passes non-hachés dans la base de données, difficulté avec le </w:t>
-            </w:r>
-            <w:proofErr w:type="spellStart"/>
-            <w:r>
-              <w:t>hashage</w:t>
-            </w:r>
-            <w:proofErr w:type="spellEnd"/>
-            <w:r>
-              <w:t xml:space="preserve">, </w:t>
-            </w:r>
-            <w:proofErr w:type="spellStart"/>
-            <w:r>
-              <w:t>difficulte</w:t>
-            </w:r>
-            <w:proofErr w:type="spellEnd"/>
-            <w:r>
-              <w:t xml:space="preserve"> </w:t>
-            </w:r>
-            <w:proofErr w:type="gramStart"/>
-            <w:r>
-              <w:t>a</w:t>
-            </w:r>
-            <w:proofErr w:type="gramEnd"/>
-            <w:r>
-              <w:t xml:space="preserve"> tester</w:t>
-            </w:r>
-          </w:p>
-        </w:tc>
-        <w:tc>
-          <w:tcPr>
-            <w:tcW w:w="3402" w:type="dxa"/>
-          </w:tcPr>
-          <w:p>
-            <w:proofErr w:type="spellStart"/>
-            <w:r>
-              <w:t>Authorization</w:t>
-            </w:r>
-            <w:proofErr w:type="spellEnd"/>
-            <w:r>
-              <w:t xml:space="preserve"> qui refuse tout et des erreurs dans le code. </w:t>
             </w:r>
           </w:p>
         </w:tc>
@@ -580,32 +481,20 @@
           </w:tcPr>
           <w:p>
             <w:r>
-              <w:t xml:space="preserve">Travailler sur la </w:t>
-            </w:r>
-            <w:proofErr w:type="gramStart"/>
-            <w:r>
-              <w:t xml:space="preserve">route  </w:t>
+              <w:t xml:space="preserve">Travailler sur la route  </w:t>
             </w:r>
             <w:r>
               <w:t>put</w:t>
             </w:r>
-            <w:proofErr w:type="gramEnd"/>
             <w:r>
               <w:t>/</w:t>
             </w:r>
-            <w:proofErr w:type="spellStart"/>
             <w:r>
               <w:t>fps</w:t>
             </w:r>
-            <w:proofErr w:type="spellEnd"/>
-            <w:r>
-              <w:t>/:</w:t>
-            </w:r>
-            <w:proofErr w:type="spellStart"/>
-            <w:r>
-              <w:t>idfps</w:t>
-            </w:r>
-            <w:proofErr w:type="spellEnd"/>
+            <w:r>
+              <w:t>/:idfps</w:t>
+            </w:r>
             <w:r>
               <w:t> </w:t>
             </w:r>
@@ -616,42 +505,27 @@
             <w:tcW w:w="3402" w:type="dxa"/>
           </w:tcPr>
           <w:p>
-            <w:proofErr w:type="spellStart"/>
-            <w:r>
-              <w:t>Verification</w:t>
-            </w:r>
-            <w:proofErr w:type="spellEnd"/>
-            <w:r>
-              <w:t xml:space="preserve"> du code au complet pour la remise</w:t>
-            </w:r>
-          </w:p>
-        </w:tc>
-        <w:tc>
-          <w:tcPr>
-            <w:tcW w:w="3402" w:type="dxa"/>
-          </w:tcPr>
-          <w:p>
-            <w:r>
-              <w:t xml:space="preserve">Travailler sur la route </w:t>
-            </w:r>
-            <w:proofErr w:type="spellStart"/>
-            <w:r>
-              <w:t>idFPS</w:t>
-            </w:r>
-            <w:proofErr w:type="spellEnd"/>
+            <w:r>
+              <w:t>Verification du code au complet pour la remise</w:t>
+            </w:r>
+          </w:p>
+        </w:tc>
+        <w:tc>
+          <w:tcPr>
+            <w:tcW w:w="3402" w:type="dxa"/>
+          </w:tcPr>
+          <w:p>
+            <w:r>
+              <w:t>Travailler sur la route idFPS</w:t>
+            </w:r>
             <w:r>
               <w:t>,</w:t>
             </w:r>
           </w:p>
           <w:p>
             <w:r>
-              <w:t xml:space="preserve">Fait la route pour avoir le id d’une personne dans la table </w:t>
-            </w:r>
-            <w:proofErr w:type="spellStart"/>
-            <w:r>
-              <w:t>fps</w:t>
-            </w:r>
-            <w:proofErr w:type="spellEnd"/>
+              <w:t>Fait la route pour avoir le id d’une personne dans la table fps</w:t>
+            </w:r>
           </w:p>
           <w:p>
             <w:r>
@@ -665,23 +539,10 @@
           </w:tcPr>
           <w:p>
             <w:r>
-              <w:t xml:space="preserve">Je veux finaliser la route de </w:t>
-            </w:r>
-            <w:proofErr w:type="spellStart"/>
-            <w:r>
-              <w:t>fps</w:t>
-            </w:r>
-            <w:proofErr w:type="spellEnd"/>
+              <w:t>Je vais réviser les routes dans les cas types, les cas extrêmes et les erreurs qu’elles doivent engendrées.</w:t>
+            </w:r>
             <w:r>
               <w:t xml:space="preserve"> </w:t>
-            </w:r>
-            <w:proofErr w:type="spellStart"/>
-            <w:r>
-              <w:t>delete</w:t>
-            </w:r>
-            <w:proofErr w:type="spellEnd"/>
-            <w:r>
-              <w:t xml:space="preserve"> avec les bons codes de réponses et d’erreurs. </w:t>
             </w:r>
           </w:p>
         </w:tc>
@@ -1097,13 +958,13 @@
     <w:name w:val="Normal"/>
     <w:qFormat/>
   </w:style>
-  <w:style w:type="character" w:default="1" w:styleId="Policepardfaut">
+  <w:style w:type="character" w:default="1" w:styleId="DefaultParagraphFont">
     <w:name w:val="Default Paragraph Font"/>
     <w:uiPriority w:val="1"/>
     <w:semiHidden/>
     <w:unhideWhenUsed/>
   </w:style>
-  <w:style w:type="table" w:default="1" w:styleId="TableauNormal">
+  <w:style w:type="table" w:default="1" w:styleId="TableNormal">
     <w:name w:val="Normal Table"/>
     <w:uiPriority w:val="99"/>
     <w:semiHidden/>
@@ -1118,15 +979,15 @@
       </w:tblCellMar>
     </w:tblPr>
   </w:style>
-  <w:style w:type="numbering" w:default="1" w:styleId="Aucuneliste">
+  <w:style w:type="numbering" w:default="1" w:styleId="NoList">
     <w:name w:val="No List"/>
     <w:uiPriority w:val="99"/>
     <w:semiHidden/>
     <w:unhideWhenUsed/>
   </w:style>
-  <w:style w:type="table" w:styleId="Grilledutableau">
+  <w:style w:type="table" w:styleId="TableGrid">
     <w:name w:val="Table Grid"/>
-    <w:basedOn w:val="TableauNormal"/>
+    <w:basedOn w:val="TableNormal"/>
     <w:uiPriority w:val="39"/>
     <w:rsid w:val="00121699"/>
     <w:pPr>

</xml_diff>